<commit_message>
gitignore and documentation updates
</commit_message>
<xml_diff>
--- a/Documentation.docx
+++ b/Documentation.docx
@@ -418,17 +418,7 @@
           <w:sz w:val="28"/>
           <w:szCs w:val="28"/>
         </w:rPr>
-        <w:t>change the name of the file from “</w:t>
-      </w:r>
-      <w:bookmarkStart w:id="0" w:name="_GoBack"/>
-      <w:bookmarkEnd w:id="0"/>
-      <w:r>
-        <w:rPr>
-          <w:rFonts w:ascii="Times New Roman" w:hAnsi="Times New Roman" w:cs="Times New Roman"/>
-          <w:sz w:val="28"/>
-          <w:szCs w:val="28"/>
-        </w:rPr>
-        <w:t>planets.csv”</w:t>
+        <w:t>change the name of the file from “planets.csv”</w:t>
       </w:r>
     </w:p>
     <w:p>
@@ -769,6 +759,17 @@
     <w:p>
       <w:pPr>
         <w:pStyle w:val="ListParagraph"/>
+        <w:ind w:left="1440"/>
+        <w:rPr>
+          <w:rFonts w:ascii="Times New Roman" w:hAnsi="Times New Roman" w:cs="Times New Roman"/>
+          <w:sz w:val="28"/>
+          <w:szCs w:val="28"/>
+        </w:rPr>
+      </w:pPr>
+    </w:p>
+    <w:p>
+      <w:pPr>
+        <w:pStyle w:val="ListParagraph"/>
         <w:numPr>
           <w:ilvl w:val="0"/>
           <w:numId w:val="1"/>
@@ -785,6 +786,178 @@
           <w:sz w:val="28"/>
           <w:szCs w:val="28"/>
         </w:rPr>
+        <w:t>Configure Library</w:t>
+      </w:r>
+    </w:p>
+    <w:p>
+      <w:pPr>
+        <w:pStyle w:val="ListParagraph"/>
+        <w:numPr>
+          <w:ilvl w:val="1"/>
+          <w:numId w:val="1"/>
+        </w:numPr>
+        <w:rPr>
+          <w:rFonts w:ascii="Times New Roman" w:hAnsi="Times New Roman" w:cs="Times New Roman"/>
+          <w:sz w:val="28"/>
+          <w:szCs w:val="28"/>
+        </w:rPr>
+      </w:pPr>
+      <w:r>
+        <w:rPr>
+          <w:rFonts w:ascii="Times New Roman" w:hAnsi="Times New Roman" w:cs="Times New Roman"/>
+          <w:sz w:val="28"/>
+          <w:szCs w:val="28"/>
+        </w:rPr>
+        <w:t xml:space="preserve">From the terminal, enter the command “export </w:t>
+      </w:r>
+      <w:r>
+        <w:rPr>
+          <w:rFonts w:ascii="Times New Roman" w:hAnsi="Times New Roman" w:cs="Times New Roman"/>
+          <w:sz w:val="28"/>
+          <w:szCs w:val="28"/>
+        </w:rPr>
+        <w:t>LD_L</w:t>
+      </w:r>
+      <w:r>
+        <w:rPr>
+          <w:rFonts w:ascii="Times New Roman" w:hAnsi="Times New Roman" w:cs="Times New Roman"/>
+          <w:sz w:val="28"/>
+          <w:szCs w:val="28"/>
+        </w:rPr>
+        <w:t>IBRARY_PATH="“Example File Path”</w:t>
+      </w:r>
+      <w:r>
+        <w:rPr>
+          <w:rFonts w:ascii="Times New Roman" w:hAnsi="Times New Roman" w:cs="Times New Roman"/>
+          <w:sz w:val="28"/>
+          <w:szCs w:val="28"/>
+        </w:rPr>
+        <w:t>/rebound/</w:t>
+      </w:r>
+      <w:proofErr w:type="spellStart"/>
+      <w:r>
+        <w:rPr>
+          <w:rFonts w:ascii="Times New Roman" w:hAnsi="Times New Roman" w:cs="Times New Roman"/>
+          <w:sz w:val="28"/>
+          <w:szCs w:val="28"/>
+        </w:rPr>
+        <w:t>src</w:t>
+      </w:r>
+      <w:proofErr w:type="spellEnd"/>
+      <w:r>
+        <w:rPr>
+          <w:rFonts w:ascii="Times New Roman" w:hAnsi="Times New Roman" w:cs="Times New Roman"/>
+          <w:sz w:val="28"/>
+          <w:szCs w:val="28"/>
+        </w:rPr>
+        <w:t>"</w:t>
+      </w:r>
+    </w:p>
+    <w:p>
+      <w:pPr>
+        <w:pStyle w:val="ListParagraph"/>
+        <w:ind w:left="1440"/>
+        <w:rPr>
+          <w:rFonts w:ascii="Times New Roman" w:hAnsi="Times New Roman" w:cs="Times New Roman"/>
+          <w:sz w:val="28"/>
+          <w:szCs w:val="28"/>
+        </w:rPr>
+      </w:pPr>
+    </w:p>
+    <w:p>
+      <w:pPr>
+        <w:pStyle w:val="ListParagraph"/>
+        <w:numPr>
+          <w:ilvl w:val="0"/>
+          <w:numId w:val="1"/>
+        </w:numPr>
+        <w:rPr>
+          <w:rFonts w:ascii="Times New Roman" w:hAnsi="Times New Roman" w:cs="Times New Roman"/>
+          <w:sz w:val="28"/>
+          <w:szCs w:val="28"/>
+        </w:rPr>
+      </w:pPr>
+      <w:r>
+        <w:rPr>
+          <w:rFonts w:ascii="Times New Roman" w:hAnsi="Times New Roman" w:cs="Times New Roman"/>
+          <w:sz w:val="28"/>
+          <w:szCs w:val="28"/>
+        </w:rPr>
+        <w:t xml:space="preserve">Boot </w:t>
+      </w:r>
+      <w:proofErr w:type="spellStart"/>
+      <w:r>
+        <w:rPr>
+          <w:rFonts w:ascii="Times New Roman" w:hAnsi="Times New Roman" w:cs="Times New Roman"/>
+          <w:sz w:val="28"/>
+          <w:szCs w:val="28"/>
+        </w:rPr>
+        <w:t>Matlab</w:t>
+      </w:r>
+      <w:proofErr w:type="spellEnd"/>
+    </w:p>
+    <w:p>
+      <w:pPr>
+        <w:pStyle w:val="ListParagraph"/>
+        <w:numPr>
+          <w:ilvl w:val="1"/>
+          <w:numId w:val="1"/>
+        </w:numPr>
+        <w:rPr>
+          <w:rFonts w:ascii="Times New Roman" w:hAnsi="Times New Roman" w:cs="Times New Roman"/>
+          <w:sz w:val="28"/>
+          <w:szCs w:val="28"/>
+        </w:rPr>
+      </w:pPr>
+      <w:r>
+        <w:rPr>
+          <w:rFonts w:ascii="Times New Roman" w:hAnsi="Times New Roman" w:cs="Times New Roman"/>
+          <w:sz w:val="28"/>
+          <w:szCs w:val="28"/>
+        </w:rPr>
+        <w:t xml:space="preserve">Run the command line executable to Boot </w:t>
+      </w:r>
+      <w:proofErr w:type="spellStart"/>
+      <w:r>
+        <w:rPr>
+          <w:rFonts w:ascii="Times New Roman" w:hAnsi="Times New Roman" w:cs="Times New Roman"/>
+          <w:sz w:val="28"/>
+          <w:szCs w:val="28"/>
+        </w:rPr>
+        <w:t>Matlab</w:t>
+      </w:r>
+      <w:proofErr w:type="spellEnd"/>
+    </w:p>
+    <w:p>
+      <w:pPr>
+        <w:pStyle w:val="ListParagraph"/>
+        <w:ind w:left="1440"/>
+        <w:rPr>
+          <w:rFonts w:ascii="Times New Roman" w:hAnsi="Times New Roman" w:cs="Times New Roman"/>
+          <w:sz w:val="28"/>
+          <w:szCs w:val="28"/>
+        </w:rPr>
+      </w:pPr>
+    </w:p>
+    <w:p>
+      <w:pPr>
+        <w:pStyle w:val="ListParagraph"/>
+        <w:numPr>
+          <w:ilvl w:val="0"/>
+          <w:numId w:val="1"/>
+        </w:numPr>
+        <w:rPr>
+          <w:rFonts w:ascii="Times New Roman" w:hAnsi="Times New Roman" w:cs="Times New Roman"/>
+          <w:sz w:val="28"/>
+          <w:szCs w:val="28"/>
+        </w:rPr>
+      </w:pPr>
+      <w:r>
+        <w:rPr>
+          <w:rFonts w:ascii="Times New Roman" w:hAnsi="Times New Roman" w:cs="Times New Roman"/>
+          <w:sz w:val="28"/>
+          <w:szCs w:val="28"/>
+        </w:rPr>
         <w:t>Generate Mex Executable</w:t>
       </w:r>
     </w:p>
@@ -807,15 +980,7 @@
           <w:sz w:val="28"/>
           <w:szCs w:val="28"/>
         </w:rPr>
-        <w:t xml:space="preserve">Symbolically link the </w:t>
-      </w:r>
-      <w:r>
-        <w:rPr>
-          <w:rFonts w:ascii="Times New Roman" w:hAnsi="Times New Roman" w:cs="Times New Roman"/>
-          <w:sz w:val="28"/>
-          <w:szCs w:val="28"/>
-        </w:rPr>
-        <w:t>rebound library “librebound.so” by typing</w:t>
+        <w:t>Symbolically link the rebound library “librebound.so” by typing</w:t>
       </w:r>
     </w:p>
     <w:p>
@@ -852,7 +1017,23 @@
           <w:sz w:val="28"/>
           <w:szCs w:val="28"/>
         </w:rPr>
-        <w:t xml:space="preserve"> –s “Example File Path”/rebound/librebound.so  “Example File Path”/Matfiles/librebound.so</w:t>
+        <w:t xml:space="preserve"> –s “Example File Path”/rebound/librebound.</w:t>
+      </w:r>
+      <w:r>
+        <w:rPr>
+          <w:rFonts w:ascii="Times New Roman" w:hAnsi="Times New Roman" w:cs="Times New Roman"/>
+          <w:sz w:val="28"/>
+          <w:szCs w:val="28"/>
+        </w:rPr>
+        <w:t>so  “Example File Path”/SPITE</w:t>
+      </w:r>
+      <w:r>
+        <w:rPr>
+          <w:rFonts w:ascii="Times New Roman" w:hAnsi="Times New Roman" w:cs="Times New Roman"/>
+          <w:sz w:val="28"/>
+          <w:szCs w:val="28"/>
+        </w:rPr>
+        <w:t>/librebound.so</w:t>
       </w:r>
     </w:p>
     <w:p>
@@ -874,7 +1055,6 @@
           <w:sz w:val="28"/>
           <w:szCs w:val="28"/>
         </w:rPr>
-        <w:lastRenderedPageBreak/>
         <w:t xml:space="preserve">Configure and run the </w:t>
       </w:r>
       <w:proofErr w:type="spellStart"/>
@@ -917,185 +1097,14 @@
     <w:p>
       <w:pPr>
         <w:pStyle w:val="ListParagraph"/>
-        <w:ind w:left="1440"/>
-        <w:rPr>
-          <w:rFonts w:ascii="Times New Roman" w:hAnsi="Times New Roman" w:cs="Times New Roman"/>
-          <w:sz w:val="28"/>
-          <w:szCs w:val="28"/>
-        </w:rPr>
-      </w:pPr>
-    </w:p>
-    <w:p>
-      <w:pPr>
-        <w:pStyle w:val="ListParagraph"/>
-        <w:numPr>
-          <w:ilvl w:val="0"/>
-          <w:numId w:val="1"/>
-        </w:numPr>
-        <w:rPr>
-          <w:rFonts w:ascii="Times New Roman" w:hAnsi="Times New Roman" w:cs="Times New Roman"/>
-          <w:sz w:val="28"/>
-          <w:szCs w:val="28"/>
-        </w:rPr>
-      </w:pPr>
-      <w:r>
-        <w:rPr>
-          <w:rFonts w:ascii="Times New Roman" w:hAnsi="Times New Roman" w:cs="Times New Roman"/>
-          <w:sz w:val="28"/>
-          <w:szCs w:val="28"/>
-        </w:rPr>
-        <w:t>Configure Library</w:t>
-      </w:r>
-    </w:p>
-    <w:p>
-      <w:pPr>
-        <w:pStyle w:val="ListParagraph"/>
-        <w:numPr>
-          <w:ilvl w:val="1"/>
-          <w:numId w:val="1"/>
-        </w:numPr>
-        <w:rPr>
-          <w:rFonts w:ascii="Times New Roman" w:hAnsi="Times New Roman" w:cs="Times New Roman"/>
-          <w:sz w:val="28"/>
-          <w:szCs w:val="28"/>
-        </w:rPr>
-      </w:pPr>
-      <w:r>
-        <w:rPr>
-          <w:rFonts w:ascii="Times New Roman" w:hAnsi="Times New Roman" w:cs="Times New Roman"/>
-          <w:sz w:val="28"/>
-          <w:szCs w:val="28"/>
-        </w:rPr>
-        <w:t xml:space="preserve">From the terminal, enter the command “export </w:t>
-      </w:r>
-      <w:r>
-        <w:rPr>
-          <w:rFonts w:ascii="Times New Roman" w:hAnsi="Times New Roman" w:cs="Times New Roman"/>
-          <w:sz w:val="28"/>
-          <w:szCs w:val="28"/>
-        </w:rPr>
-        <w:t>LD_L</w:t>
-      </w:r>
-      <w:r>
-        <w:rPr>
-          <w:rFonts w:ascii="Times New Roman" w:hAnsi="Times New Roman" w:cs="Times New Roman"/>
-          <w:sz w:val="28"/>
-          <w:szCs w:val="28"/>
-        </w:rPr>
-        <w:t>IBRARY_PATH="“Example File Path”</w:t>
-      </w:r>
-      <w:r>
-        <w:rPr>
-          <w:rFonts w:ascii="Times New Roman" w:hAnsi="Times New Roman" w:cs="Times New Roman"/>
-          <w:sz w:val="28"/>
-          <w:szCs w:val="28"/>
-        </w:rPr>
-        <w:t>/rebound/</w:t>
-      </w:r>
-      <w:proofErr w:type="spellStart"/>
-      <w:r>
-        <w:rPr>
-          <w:rFonts w:ascii="Times New Roman" w:hAnsi="Times New Roman" w:cs="Times New Roman"/>
-          <w:sz w:val="28"/>
-          <w:szCs w:val="28"/>
-        </w:rPr>
-        <w:t>src</w:t>
-      </w:r>
-      <w:proofErr w:type="spellEnd"/>
-      <w:r>
-        <w:rPr>
-          <w:rFonts w:ascii="Times New Roman" w:hAnsi="Times New Roman" w:cs="Times New Roman"/>
-          <w:sz w:val="28"/>
-          <w:szCs w:val="28"/>
-        </w:rPr>
-        <w:t>"</w:t>
-      </w:r>
-    </w:p>
-    <w:p>
-      <w:pPr>
-        <w:pStyle w:val="ListParagraph"/>
-        <w:ind w:left="1440"/>
-        <w:rPr>
-          <w:rFonts w:ascii="Times New Roman" w:hAnsi="Times New Roman" w:cs="Times New Roman"/>
-          <w:sz w:val="28"/>
-          <w:szCs w:val="28"/>
-        </w:rPr>
-      </w:pPr>
-    </w:p>
-    <w:p>
-      <w:pPr>
-        <w:pStyle w:val="ListParagraph"/>
-        <w:numPr>
-          <w:ilvl w:val="0"/>
-          <w:numId w:val="1"/>
-        </w:numPr>
-        <w:rPr>
-          <w:rFonts w:ascii="Times New Roman" w:hAnsi="Times New Roman" w:cs="Times New Roman"/>
-          <w:sz w:val="28"/>
-          <w:szCs w:val="28"/>
-        </w:rPr>
-      </w:pPr>
-      <w:r>
-        <w:rPr>
-          <w:rFonts w:ascii="Times New Roman" w:hAnsi="Times New Roman" w:cs="Times New Roman"/>
-          <w:sz w:val="28"/>
-          <w:szCs w:val="28"/>
-        </w:rPr>
-        <w:t xml:space="preserve">Boot </w:t>
-      </w:r>
-      <w:proofErr w:type="spellStart"/>
-      <w:r>
-        <w:rPr>
-          <w:rFonts w:ascii="Times New Roman" w:hAnsi="Times New Roman" w:cs="Times New Roman"/>
-          <w:sz w:val="28"/>
-          <w:szCs w:val="28"/>
-        </w:rPr>
-        <w:t>Matlab</w:t>
-      </w:r>
-      <w:proofErr w:type="spellEnd"/>
-    </w:p>
-    <w:p>
-      <w:pPr>
-        <w:pStyle w:val="ListParagraph"/>
-        <w:numPr>
-          <w:ilvl w:val="1"/>
-          <w:numId w:val="1"/>
-        </w:numPr>
-        <w:rPr>
-          <w:rFonts w:ascii="Times New Roman" w:hAnsi="Times New Roman" w:cs="Times New Roman"/>
-          <w:sz w:val="28"/>
-          <w:szCs w:val="28"/>
-        </w:rPr>
-      </w:pPr>
-      <w:r>
-        <w:rPr>
-          <w:rFonts w:ascii="Times New Roman" w:hAnsi="Times New Roman" w:cs="Times New Roman"/>
-          <w:sz w:val="28"/>
-          <w:szCs w:val="28"/>
-        </w:rPr>
-        <w:t xml:space="preserve">Run the command line executable to Boot </w:t>
-      </w:r>
-      <w:proofErr w:type="spellStart"/>
-      <w:r>
-        <w:rPr>
-          <w:rFonts w:ascii="Times New Roman" w:hAnsi="Times New Roman" w:cs="Times New Roman"/>
-          <w:sz w:val="28"/>
-          <w:szCs w:val="28"/>
-        </w:rPr>
-        <w:t>Matlab</w:t>
-      </w:r>
-      <w:proofErr w:type="spellEnd"/>
-    </w:p>
-    <w:p>
-      <w:pPr>
-        <w:pStyle w:val="ListParagraph"/>
-        <w:ind w:left="1440"/>
-        <w:rPr>
-          <w:rFonts w:ascii="Times New Roman" w:hAnsi="Times New Roman" w:cs="Times New Roman"/>
-          <w:sz w:val="28"/>
-          <w:szCs w:val="28"/>
-        </w:rPr>
-      </w:pPr>
+        <w:rPr>
+          <w:rFonts w:ascii="Times New Roman" w:hAnsi="Times New Roman" w:cs="Times New Roman"/>
+          <w:sz w:val="28"/>
+          <w:szCs w:val="28"/>
+        </w:rPr>
+      </w:pPr>
+      <w:bookmarkStart w:id="0" w:name="_GoBack"/>
+      <w:bookmarkEnd w:id="0"/>
     </w:p>
     <w:p>
       <w:pPr>

</xml_diff>